<commit_message>
Addjust diagrams, add installation guide
</commit_message>
<xml_diff>
--- a/detailed_design/data_modeling/Database specifications.docx
+++ b/detailed_design/data_modeling/Database specifications.docx
@@ -36,6 +36,7 @@
         </w:rPr>
         <w:t xml:space="preserve"> for </w:t>
       </w:r>
+      <w:proofErr w:type="spellStart"/>
       <w:r>
         <w:rPr>
           <w:b/>
@@ -47,6 +48,7 @@
         </w:rPr>
         <w:t>EcoBike</w:t>
       </w:r>
+      <w:proofErr w:type="spellEnd"/>
       <w:r>
         <w:rPr>
           <w:b/>
@@ -160,6 +162,56 @@
         </w:rPr>
         <w:br w:type="page"/>
       </w:r>
+      <w:r>
+        <w:rPr>
+          <w:b/>
+          <w:bCs/>
+          <w:noProof/>
+          <w:lang w:val="en-US"/>
+        </w:rPr>
+        <w:lastRenderedPageBreak/>
+        <w:drawing>
+          <wp:inline distT="0" distB="0" distL="0" distR="0" wp14:anchorId="13BA9B36" wp14:editId="4D75A6BC">
+            <wp:extent cx="5943600" cy="4894580"/>
+            <wp:effectExtent l="0" t="0" r="0" b="1270"/>
+            <wp:docPr id="1" name="Picture 1" descr="Diagram&#10;&#10;Description automatically generated"/>
+            <wp:cNvGraphicFramePr>
+              <a:graphicFrameLocks xmlns:a="http://schemas.openxmlformats.org/drawingml/2006/main" noChangeAspect="1"/>
+            </wp:cNvGraphicFramePr>
+            <a:graphic xmlns:a="http://schemas.openxmlformats.org/drawingml/2006/main">
+              <a:graphicData uri="http://schemas.openxmlformats.org/drawingml/2006/picture">
+                <pic:pic xmlns:pic="http://schemas.openxmlformats.org/drawingml/2006/picture">
+                  <pic:nvPicPr>
+                    <pic:cNvPr id="1" name="Picture 1" descr="Diagram&#10;&#10;Description automatically generated"/>
+                    <pic:cNvPicPr/>
+                  </pic:nvPicPr>
+                  <pic:blipFill>
+                    <a:blip r:embed="rId7">
+                      <a:extLst>
+                        <a:ext uri="{28A0092B-C50C-407E-A947-70E740481C1C}">
+                          <a14:useLocalDpi xmlns:a14="http://schemas.microsoft.com/office/drawing/2010/main" val="0"/>
+                        </a:ext>
+                      </a:extLst>
+                    </a:blip>
+                    <a:stretch>
+                      <a:fillRect/>
+                    </a:stretch>
+                  </pic:blipFill>
+                  <pic:spPr>
+                    <a:xfrm>
+                      <a:off x="0" y="0"/>
+                      <a:ext cx="5943600" cy="4894580"/>
+                    </a:xfrm>
+                    <a:prstGeom prst="rect">
+                      <a:avLst/>
+                    </a:prstGeom>
+                  </pic:spPr>
+                </pic:pic>
+              </a:graphicData>
+            </a:graphic>
+          </wp:inline>
+        </w:drawing>
+      </w:r>
     </w:p>
     <w:p>
       <w:pPr>
@@ -184,7 +236,6 @@
           <w:szCs w:val="24"/>
           <w:lang w:val="en-US"/>
         </w:rPr>
-        <w:lastRenderedPageBreak/>
         <w:t>Table specifications</w:t>
       </w:r>
     </w:p>
@@ -477,12 +528,21 @@
                 <w:lang w:val="en-US"/>
               </w:rPr>
             </w:pPr>
-            <w:r>
-              <w:rPr>
-                <w:rFonts w:ascii="Courier New" w:hAnsi="Courier New" w:cs="Courier New"/>
-                <w:lang w:val="en-US"/>
-              </w:rPr>
-              <w:t>varchar(256)</w:t>
+            <w:proofErr w:type="gramStart"/>
+            <w:r>
+              <w:rPr>
+                <w:rFonts w:ascii="Courier New" w:hAnsi="Courier New" w:cs="Courier New"/>
+                <w:lang w:val="en-US"/>
+              </w:rPr>
+              <w:t>varchar(</w:t>
+            </w:r>
+            <w:proofErr w:type="gramEnd"/>
+            <w:r>
+              <w:rPr>
+                <w:rFonts w:ascii="Courier New" w:hAnsi="Courier New" w:cs="Courier New"/>
+                <w:lang w:val="en-US"/>
+              </w:rPr>
+              <w:t>256)</w:t>
             </w:r>
           </w:p>
         </w:tc>
@@ -585,6 +645,7 @@
                 <w:lang w:val="en-US"/>
               </w:rPr>
             </w:pPr>
+            <w:proofErr w:type="spellStart"/>
             <w:r>
               <w:rPr>
                 <w:rFonts w:ascii="Courier New" w:hAnsi="Courier New" w:cs="Courier New"/>
@@ -592,6 +653,7 @@
               </w:rPr>
               <w:t>pwd</w:t>
             </w:r>
+            <w:proofErr w:type="spellEnd"/>
           </w:p>
         </w:tc>
         <w:tc>
@@ -605,12 +667,21 @@
                 <w:lang w:val="en-US"/>
               </w:rPr>
             </w:pPr>
-            <w:r>
-              <w:rPr>
-                <w:rFonts w:ascii="Courier New" w:hAnsi="Courier New" w:cs="Courier New"/>
-                <w:lang w:val="en-US"/>
-              </w:rPr>
-              <w:t>varchar(256)</w:t>
+            <w:proofErr w:type="gramStart"/>
+            <w:r>
+              <w:rPr>
+                <w:rFonts w:ascii="Courier New" w:hAnsi="Courier New" w:cs="Courier New"/>
+                <w:lang w:val="en-US"/>
+              </w:rPr>
+              <w:t>varchar(</w:t>
+            </w:r>
+            <w:proofErr w:type="gramEnd"/>
+            <w:r>
+              <w:rPr>
+                <w:rFonts w:ascii="Courier New" w:hAnsi="Courier New" w:cs="Courier New"/>
+                <w:lang w:val="en-US"/>
+              </w:rPr>
+              <w:t>256)</w:t>
             </w:r>
           </w:p>
         </w:tc>
@@ -932,6 +1003,7 @@
                 <w:lang w:val="en-US"/>
               </w:rPr>
             </w:pPr>
+            <w:proofErr w:type="spellStart"/>
             <w:r>
               <w:rPr>
                 <w:rFonts w:ascii="Courier New" w:hAnsi="Courier New" w:cs="Courier New"/>
@@ -939,6 +1011,7 @@
               </w:rPr>
               <w:t>dock_id</w:t>
             </w:r>
+            <w:proofErr w:type="spellEnd"/>
           </w:p>
         </w:tc>
         <w:tc>
@@ -1060,12 +1133,21 @@
                 <w:lang w:val="en-US"/>
               </w:rPr>
             </w:pPr>
-            <w:r>
-              <w:rPr>
-                <w:rFonts w:ascii="Courier New" w:hAnsi="Courier New" w:cs="Courier New"/>
-                <w:lang w:val="en-US"/>
-              </w:rPr>
-              <w:t xml:space="preserve">dock_name </w:t>
+            <w:proofErr w:type="spellStart"/>
+            <w:r>
+              <w:rPr>
+                <w:rFonts w:ascii="Courier New" w:hAnsi="Courier New" w:cs="Courier New"/>
+                <w:lang w:val="en-US"/>
+              </w:rPr>
+              <w:t>dock_name</w:t>
+            </w:r>
+            <w:proofErr w:type="spellEnd"/>
+            <w:r>
+              <w:rPr>
+                <w:rFonts w:ascii="Courier New" w:hAnsi="Courier New" w:cs="Courier New"/>
+                <w:lang w:val="en-US"/>
+              </w:rPr>
+              <w:t xml:space="preserve"> </w:t>
             </w:r>
           </w:p>
         </w:tc>
@@ -1080,12 +1162,21 @@
                 <w:lang w:val="en-US"/>
               </w:rPr>
             </w:pPr>
-            <w:r>
-              <w:rPr>
-                <w:rFonts w:ascii="Courier New" w:hAnsi="Courier New" w:cs="Courier New"/>
-                <w:lang w:val="en-US"/>
-              </w:rPr>
-              <w:t>varchar(256)</w:t>
+            <w:proofErr w:type="gramStart"/>
+            <w:r>
+              <w:rPr>
+                <w:rFonts w:ascii="Courier New" w:hAnsi="Courier New" w:cs="Courier New"/>
+                <w:lang w:val="en-US"/>
+              </w:rPr>
+              <w:t>varchar(</w:t>
+            </w:r>
+            <w:proofErr w:type="gramEnd"/>
+            <w:r>
+              <w:rPr>
+                <w:rFonts w:ascii="Courier New" w:hAnsi="Courier New" w:cs="Courier New"/>
+                <w:lang w:val="en-US"/>
+              </w:rPr>
+              <w:t>256)</w:t>
             </w:r>
           </w:p>
         </w:tc>
@@ -1188,6 +1279,7 @@
                 <w:lang w:val="en-US"/>
               </w:rPr>
             </w:pPr>
+            <w:proofErr w:type="spellStart"/>
             <w:r>
               <w:rPr>
                 <w:rFonts w:ascii="Courier New" w:hAnsi="Courier New" w:cs="Courier New"/>
@@ -1195,6 +1287,7 @@
               </w:rPr>
               <w:t>dock_address</w:t>
             </w:r>
+            <w:proofErr w:type="spellEnd"/>
           </w:p>
         </w:tc>
         <w:tc>
@@ -1208,12 +1301,21 @@
                 <w:lang w:val="en-US"/>
               </w:rPr>
             </w:pPr>
-            <w:r>
-              <w:rPr>
-                <w:rFonts w:ascii="Courier New" w:hAnsi="Courier New" w:cs="Courier New"/>
-                <w:lang w:val="en-US"/>
-              </w:rPr>
-              <w:t>varchar(256)</w:t>
+            <w:proofErr w:type="gramStart"/>
+            <w:r>
+              <w:rPr>
+                <w:rFonts w:ascii="Courier New" w:hAnsi="Courier New" w:cs="Courier New"/>
+                <w:lang w:val="en-US"/>
+              </w:rPr>
+              <w:t>varchar(</w:t>
+            </w:r>
+            <w:proofErr w:type="gramEnd"/>
+            <w:r>
+              <w:rPr>
+                <w:rFonts w:ascii="Courier New" w:hAnsi="Courier New" w:cs="Courier New"/>
+                <w:lang w:val="en-US"/>
+              </w:rPr>
+              <w:t>256)</w:t>
             </w:r>
           </w:p>
         </w:tc>
@@ -1275,6 +1377,7 @@
                 <w:rFonts w:ascii="Courier New" w:hAnsi="Courier New" w:cs="Courier New"/>
                 <w:lang w:val="en-US"/>
               </w:rPr>
+              <w:lastRenderedPageBreak/>
               <w:t>4</w:t>
             </w:r>
           </w:p>
@@ -1316,6 +1419,7 @@
                 <w:lang w:val="en-US"/>
               </w:rPr>
             </w:pPr>
+            <w:proofErr w:type="spellStart"/>
             <w:r>
               <w:rPr>
                 <w:rFonts w:ascii="Courier New" w:hAnsi="Courier New" w:cs="Courier New"/>
@@ -1323,6 +1427,7 @@
               </w:rPr>
               <w:t>dock_area</w:t>
             </w:r>
+            <w:proofErr w:type="spellEnd"/>
           </w:p>
         </w:tc>
         <w:tc>
@@ -1437,6 +1542,7 @@
                 <w:lang w:val="en-US"/>
               </w:rPr>
             </w:pPr>
+            <w:proofErr w:type="spellStart"/>
             <w:r>
               <w:rPr>
                 <w:rFonts w:ascii="Courier New" w:hAnsi="Courier New" w:cs="Courier New"/>
@@ -1444,6 +1550,7 @@
               </w:rPr>
               <w:t>num_available_bike</w:t>
             </w:r>
+            <w:proofErr w:type="spellEnd"/>
           </w:p>
         </w:tc>
         <w:tc>
@@ -1565,6 +1672,7 @@
                 <w:lang w:val="en-US"/>
               </w:rPr>
             </w:pPr>
+            <w:proofErr w:type="spellStart"/>
             <w:r>
               <w:rPr>
                 <w:rFonts w:ascii="Courier New" w:hAnsi="Courier New" w:cs="Courier New"/>
@@ -1572,6 +1680,7 @@
               </w:rPr>
               <w:t>num_free_dock</w:t>
             </w:r>
+            <w:proofErr w:type="spellEnd"/>
           </w:p>
         </w:tc>
         <w:tc>
@@ -1901,6 +2010,7 @@
                 <w:lang w:val="en-US"/>
               </w:rPr>
             </w:pPr>
+            <w:proofErr w:type="spellStart"/>
             <w:r>
               <w:rPr>
                 <w:rFonts w:ascii="Courier New" w:hAnsi="Courier New" w:cs="Courier New"/>
@@ -1908,6 +2018,7 @@
               </w:rPr>
               <w:t>bike_name</w:t>
             </w:r>
+            <w:proofErr w:type="spellEnd"/>
           </w:p>
         </w:tc>
         <w:tc>
@@ -1921,12 +2032,21 @@
                 <w:lang w:val="en-US"/>
               </w:rPr>
             </w:pPr>
-            <w:r>
-              <w:rPr>
-                <w:rFonts w:ascii="Courier New" w:hAnsi="Courier New" w:cs="Courier New"/>
-                <w:lang w:val="en-US"/>
-              </w:rPr>
-              <w:t>varchar(256)</w:t>
+            <w:proofErr w:type="gramStart"/>
+            <w:r>
+              <w:rPr>
+                <w:rFonts w:ascii="Courier New" w:hAnsi="Courier New" w:cs="Courier New"/>
+                <w:lang w:val="en-US"/>
+              </w:rPr>
+              <w:t>varchar(</w:t>
+            </w:r>
+            <w:proofErr w:type="gramEnd"/>
+            <w:r>
+              <w:rPr>
+                <w:rFonts w:ascii="Courier New" w:hAnsi="Courier New" w:cs="Courier New"/>
+                <w:lang w:val="en-US"/>
+              </w:rPr>
+              <w:t>256)</w:t>
             </w:r>
           </w:p>
         </w:tc>
@@ -2029,6 +2149,7 @@
                 <w:lang w:val="en-US"/>
               </w:rPr>
             </w:pPr>
+            <w:proofErr w:type="spellStart"/>
             <w:r>
               <w:rPr>
                 <w:rFonts w:ascii="Courier New" w:hAnsi="Courier New" w:cs="Courier New"/>
@@ -2036,6 +2157,7 @@
               </w:rPr>
               <w:t>bike_type</w:t>
             </w:r>
+            <w:proofErr w:type="spellEnd"/>
           </w:p>
         </w:tc>
         <w:tc>
@@ -2049,12 +2171,21 @@
                 <w:lang w:val="en-US"/>
               </w:rPr>
             </w:pPr>
-            <w:r>
-              <w:rPr>
-                <w:rFonts w:ascii="Courier New" w:hAnsi="Courier New" w:cs="Courier New"/>
-                <w:lang w:val="en-US"/>
-              </w:rPr>
-              <w:t>varchar(16)</w:t>
+            <w:proofErr w:type="gramStart"/>
+            <w:r>
+              <w:rPr>
+                <w:rFonts w:ascii="Courier New" w:hAnsi="Courier New" w:cs="Courier New"/>
+                <w:lang w:val="en-US"/>
+              </w:rPr>
+              <w:t>varchar(</w:t>
+            </w:r>
+            <w:proofErr w:type="gramEnd"/>
+            <w:r>
+              <w:rPr>
+                <w:rFonts w:ascii="Courier New" w:hAnsi="Courier New" w:cs="Courier New"/>
+                <w:lang w:val="en-US"/>
+              </w:rPr>
+              <w:t>16)</w:t>
             </w:r>
           </w:p>
         </w:tc>
@@ -2157,6 +2288,7 @@
                 <w:lang w:val="en-US"/>
               </w:rPr>
             </w:pPr>
+            <w:proofErr w:type="spellStart"/>
             <w:r>
               <w:rPr>
                 <w:rFonts w:ascii="Courier New" w:hAnsi="Courier New" w:cs="Courier New"/>
@@ -2164,6 +2296,7 @@
               </w:rPr>
               <w:t>license_plate_code</w:t>
             </w:r>
+            <w:proofErr w:type="spellEnd"/>
           </w:p>
         </w:tc>
         <w:tc>
@@ -2177,12 +2310,21 @@
                 <w:lang w:val="en-US"/>
               </w:rPr>
             </w:pPr>
-            <w:r>
-              <w:rPr>
-                <w:rFonts w:ascii="Courier New" w:hAnsi="Courier New" w:cs="Courier New"/>
-                <w:lang w:val="en-US"/>
-              </w:rPr>
-              <w:t>varchar(32)</w:t>
+            <w:proofErr w:type="gramStart"/>
+            <w:r>
+              <w:rPr>
+                <w:rFonts w:ascii="Courier New" w:hAnsi="Courier New" w:cs="Courier New"/>
+                <w:lang w:val="en-US"/>
+              </w:rPr>
+              <w:t>varchar(</w:t>
+            </w:r>
+            <w:proofErr w:type="gramEnd"/>
+            <w:r>
+              <w:rPr>
+                <w:rFonts w:ascii="Courier New" w:hAnsi="Courier New" w:cs="Courier New"/>
+                <w:lang w:val="en-US"/>
+              </w:rPr>
+              <w:t>32)</w:t>
             </w:r>
           </w:p>
         </w:tc>
@@ -2285,6 +2427,7 @@
                 <w:lang w:val="en-US"/>
               </w:rPr>
             </w:pPr>
+            <w:proofErr w:type="spellStart"/>
             <w:r>
               <w:rPr>
                 <w:rFonts w:ascii="Courier New" w:hAnsi="Courier New" w:cs="Courier New"/>
@@ -2292,6 +2435,7 @@
               </w:rPr>
               <w:t>bike_image</w:t>
             </w:r>
+            <w:proofErr w:type="spellEnd"/>
           </w:p>
         </w:tc>
         <w:tc>
@@ -2305,12 +2449,21 @@
                 <w:lang w:val="en-US"/>
               </w:rPr>
             </w:pPr>
-            <w:r>
-              <w:rPr>
-                <w:rFonts w:ascii="Courier New" w:hAnsi="Courier New" w:cs="Courier New"/>
-                <w:lang w:val="en-US"/>
-              </w:rPr>
-              <w:t>varchar(256)</w:t>
+            <w:proofErr w:type="gramStart"/>
+            <w:r>
+              <w:rPr>
+                <w:rFonts w:ascii="Courier New" w:hAnsi="Courier New" w:cs="Courier New"/>
+                <w:lang w:val="en-US"/>
+              </w:rPr>
+              <w:t>varchar(</w:t>
+            </w:r>
+            <w:proofErr w:type="gramEnd"/>
+            <w:r>
+              <w:rPr>
+                <w:rFonts w:ascii="Courier New" w:hAnsi="Courier New" w:cs="Courier New"/>
+                <w:lang w:val="en-US"/>
+              </w:rPr>
+              <w:t>256)</w:t>
             </w:r>
           </w:p>
         </w:tc>
@@ -2420,6 +2573,7 @@
                 <w:lang w:val="en-US"/>
               </w:rPr>
             </w:pPr>
+            <w:proofErr w:type="spellStart"/>
             <w:r>
               <w:rPr>
                 <w:rFonts w:ascii="Courier New" w:hAnsi="Courier New" w:cs="Courier New"/>
@@ -2427,6 +2581,7 @@
               </w:rPr>
               <w:t>bike_barcode</w:t>
             </w:r>
+            <w:proofErr w:type="spellEnd"/>
           </w:p>
         </w:tc>
         <w:tc>
@@ -2548,6 +2703,7 @@
                 <w:lang w:val="en-US"/>
               </w:rPr>
             </w:pPr>
+            <w:proofErr w:type="spellStart"/>
             <w:r>
               <w:rPr>
                 <w:rFonts w:ascii="Courier New" w:hAnsi="Courier New" w:cs="Courier New"/>
@@ -2555,6 +2711,7 @@
               </w:rPr>
               <w:t>bike_rental_price</w:t>
             </w:r>
+            <w:proofErr w:type="spellEnd"/>
           </w:p>
         </w:tc>
         <w:tc>
@@ -2635,7 +2792,6 @@
                 <w:rFonts w:ascii="Courier New" w:hAnsi="Courier New" w:cs="Courier New"/>
                 <w:lang w:val="en-US"/>
               </w:rPr>
-              <w:lastRenderedPageBreak/>
               <w:t>7</w:t>
             </w:r>
           </w:p>
@@ -2677,6 +2833,7 @@
                 <w:lang w:val="en-US"/>
               </w:rPr>
             </w:pPr>
+            <w:proofErr w:type="spellStart"/>
             <w:r>
               <w:rPr>
                 <w:rFonts w:ascii="Courier New" w:hAnsi="Courier New" w:cs="Courier New"/>
@@ -2684,6 +2841,7 @@
               </w:rPr>
               <w:t>deposit_price</w:t>
             </w:r>
+            <w:proofErr w:type="spellEnd"/>
           </w:p>
         </w:tc>
         <w:tc>
@@ -2805,6 +2963,7 @@
                 <w:lang w:val="en-US"/>
               </w:rPr>
             </w:pPr>
+            <w:proofErr w:type="spellStart"/>
             <w:r>
               <w:rPr>
                 <w:rFonts w:ascii="Courier New" w:hAnsi="Courier New" w:cs="Courier New"/>
@@ -2812,6 +2971,7 @@
               </w:rPr>
               <w:t>currency_unit</w:t>
             </w:r>
+            <w:proofErr w:type="spellEnd"/>
           </w:p>
         </w:tc>
         <w:tc>
@@ -2825,12 +2985,21 @@
                 <w:lang w:val="en-US"/>
               </w:rPr>
             </w:pPr>
-            <w:r>
-              <w:rPr>
-                <w:rFonts w:ascii="Courier New" w:hAnsi="Courier New" w:cs="Courier New"/>
-                <w:lang w:val="en-US"/>
-              </w:rPr>
-              <w:t>varchar(3)</w:t>
+            <w:proofErr w:type="gramStart"/>
+            <w:r>
+              <w:rPr>
+                <w:rFonts w:ascii="Courier New" w:hAnsi="Courier New" w:cs="Courier New"/>
+                <w:lang w:val="en-US"/>
+              </w:rPr>
+              <w:t>varchar(</w:t>
+            </w:r>
+            <w:proofErr w:type="gramEnd"/>
+            <w:r>
+              <w:rPr>
+                <w:rFonts w:ascii="Courier New" w:hAnsi="Courier New" w:cs="Courier New"/>
+                <w:lang w:val="en-US"/>
+              </w:rPr>
+              <w:t>3)</w:t>
             </w:r>
           </w:p>
         </w:tc>
@@ -2933,6 +3102,7 @@
                 <w:lang w:val="en-US"/>
               </w:rPr>
             </w:pPr>
+            <w:proofErr w:type="spellStart"/>
             <w:r>
               <w:rPr>
                 <w:rFonts w:ascii="Courier New" w:hAnsi="Courier New" w:cs="Courier New"/>
@@ -2940,6 +3110,7 @@
               </w:rPr>
               <w:t>create_date</w:t>
             </w:r>
+            <w:proofErr w:type="spellEnd"/>
           </w:p>
         </w:tc>
         <w:tc>
@@ -3081,12 +3252,21 @@
                 <w:lang w:val="en-US"/>
               </w:rPr>
             </w:pPr>
-            <w:r>
-              <w:rPr>
-                <w:rFonts w:ascii="Courier New" w:hAnsi="Courier New" w:cs="Courier New"/>
-                <w:lang w:val="en-US"/>
-              </w:rPr>
-              <w:t>varchar(256)</w:t>
+            <w:proofErr w:type="gramStart"/>
+            <w:r>
+              <w:rPr>
+                <w:rFonts w:ascii="Courier New" w:hAnsi="Courier New" w:cs="Courier New"/>
+                <w:lang w:val="en-US"/>
+              </w:rPr>
+              <w:t>varchar(</w:t>
+            </w:r>
+            <w:proofErr w:type="gramEnd"/>
+            <w:r>
+              <w:rPr>
+                <w:rFonts w:ascii="Courier New" w:hAnsi="Courier New" w:cs="Courier New"/>
+                <w:lang w:val="en-US"/>
+              </w:rPr>
+              <w:t>256)</w:t>
             </w:r>
           </w:p>
         </w:tc>
@@ -3133,7 +3313,23 @@
                 <w:rFonts w:ascii="Courier New" w:hAnsi="Courier New" w:cs="Courier New"/>
                 <w:lang w:val="en-US"/>
               </w:rPr>
-              <w:t xml:space="preserve"> who create data for the bike</w:t>
+              <w:t xml:space="preserve"> who </w:t>
+            </w:r>
+            <w:proofErr w:type="gramStart"/>
+            <w:r>
+              <w:rPr>
+                <w:rFonts w:ascii="Courier New" w:hAnsi="Courier New" w:cs="Courier New"/>
+                <w:lang w:val="en-US"/>
+              </w:rPr>
+              <w:t>create</w:t>
+            </w:r>
+            <w:proofErr w:type="gramEnd"/>
+            <w:r>
+              <w:rPr>
+                <w:rFonts w:ascii="Courier New" w:hAnsi="Courier New" w:cs="Courier New"/>
+                <w:lang w:val="en-US"/>
+              </w:rPr>
+              <w:t xml:space="preserve"> data for the bike</w:t>
             </w:r>
           </w:p>
         </w:tc>
@@ -3393,6 +3589,7 @@
                 <w:lang w:val="en-US"/>
               </w:rPr>
             </w:pPr>
+            <w:proofErr w:type="spellStart"/>
             <w:r>
               <w:rPr>
                 <w:rFonts w:ascii="Courier New" w:hAnsi="Courier New" w:cs="Courier New"/>
@@ -3400,6 +3597,7 @@
               </w:rPr>
               <w:t>dock_id</w:t>
             </w:r>
+            <w:proofErr w:type="spellEnd"/>
           </w:p>
         </w:tc>
         <w:tc>
@@ -3480,6 +3678,7 @@
                 <w:rFonts w:ascii="Courier New" w:hAnsi="Courier New" w:cs="Courier New"/>
                 <w:lang w:val="en-US"/>
               </w:rPr>
+              <w:lastRenderedPageBreak/>
               <w:t>2</w:t>
             </w:r>
           </w:p>
@@ -3521,6 +3720,7 @@
                 <w:lang w:val="en-US"/>
               </w:rPr>
             </w:pPr>
+            <w:proofErr w:type="spellStart"/>
             <w:r>
               <w:rPr>
                 <w:rFonts w:ascii="Courier New" w:hAnsi="Courier New" w:cs="Courier New"/>
@@ -3528,6 +3728,7 @@
               </w:rPr>
               <w:t>bike_barcode</w:t>
             </w:r>
+            <w:proofErr w:type="spellEnd"/>
           </w:p>
         </w:tc>
         <w:tc>
@@ -3846,6 +4047,7 @@
                 <w:lang w:val="en-US"/>
               </w:rPr>
             </w:pPr>
+            <w:proofErr w:type="spellStart"/>
             <w:r>
               <w:rPr>
                 <w:rFonts w:ascii="Courier New" w:hAnsi="Courier New" w:cs="Courier New"/>
@@ -3853,6 +4055,7 @@
               </w:rPr>
               <w:t>bike_barcode</w:t>
             </w:r>
+            <w:proofErr w:type="spellEnd"/>
           </w:p>
         </w:tc>
         <w:tc>
@@ -3974,6 +4177,7 @@
                 <w:lang w:val="en-US"/>
               </w:rPr>
             </w:pPr>
+            <w:proofErr w:type="spellStart"/>
             <w:r>
               <w:rPr>
                 <w:rFonts w:ascii="Courier New" w:hAnsi="Courier New" w:cs="Courier New"/>
@@ -3981,6 +4185,7 @@
               </w:rPr>
               <w:t>current_status</w:t>
             </w:r>
+            <w:proofErr w:type="spellEnd"/>
           </w:p>
         </w:tc>
         <w:tc>
@@ -3994,12 +4199,21 @@
                 <w:lang w:val="en-US"/>
               </w:rPr>
             </w:pPr>
-            <w:r>
-              <w:rPr>
-                <w:rFonts w:ascii="Courier New" w:hAnsi="Courier New" w:cs="Courier New"/>
-                <w:lang w:val="en-US"/>
-              </w:rPr>
-              <w:t>varchar(4)</w:t>
+            <w:proofErr w:type="gramStart"/>
+            <w:r>
+              <w:rPr>
+                <w:rFonts w:ascii="Courier New" w:hAnsi="Courier New" w:cs="Courier New"/>
+                <w:lang w:val="en-US"/>
+              </w:rPr>
+              <w:t>varchar(</w:t>
+            </w:r>
+            <w:proofErr w:type="gramEnd"/>
+            <w:r>
+              <w:rPr>
+                <w:rFonts w:ascii="Courier New" w:hAnsi="Courier New" w:cs="Courier New"/>
+                <w:lang w:val="en-US"/>
+              </w:rPr>
+              <w:t>4)</w:t>
             </w:r>
           </w:p>
         </w:tc>
@@ -4144,6 +4358,7 @@
                 <w:lang w:val="en-US"/>
               </w:rPr>
             </w:pPr>
+            <w:proofErr w:type="spellStart"/>
             <w:r>
               <w:rPr>
                 <w:rFonts w:ascii="Courier New" w:hAnsi="Courier New" w:cs="Courier New"/>
@@ -4151,6 +4366,7 @@
               </w:rPr>
               <w:t>total_rent_time</w:t>
             </w:r>
+            <w:proofErr w:type="spellEnd"/>
           </w:p>
         </w:tc>
         <w:tc>
@@ -4673,6 +4889,7 @@
                 <w:lang w:val="en-US"/>
               </w:rPr>
             </w:pPr>
+            <w:proofErr w:type="spellStart"/>
             <w:r>
               <w:rPr>
                 <w:rFonts w:ascii="Courier New" w:hAnsi="Courier New" w:cs="Courier New"/>
@@ -4680,6 +4897,7 @@
               </w:rPr>
               <w:t>invoice_id</w:t>
             </w:r>
+            <w:proofErr w:type="spellEnd"/>
           </w:p>
         </w:tc>
         <w:tc>
@@ -4856,6 +5074,7 @@
                 <w:lang w:val="en-US"/>
               </w:rPr>
             </w:pPr>
+            <w:proofErr w:type="spellStart"/>
             <w:r>
               <w:rPr>
                 <w:rFonts w:ascii="Courier New" w:hAnsi="Courier New" w:cs="Courier New"/>
@@ -4863,6 +5082,7 @@
               </w:rPr>
               <w:t>transaction_id</w:t>
             </w:r>
+            <w:proofErr w:type="spellEnd"/>
           </w:p>
         </w:tc>
         <w:tc>
@@ -5039,6 +5259,7 @@
                 <w:lang w:val="en-US"/>
               </w:rPr>
             </w:pPr>
+            <w:proofErr w:type="spellStart"/>
             <w:r>
               <w:rPr>
                 <w:rFonts w:ascii="Courier New" w:hAnsi="Courier New" w:cs="Courier New"/>
@@ -5046,6 +5267,7 @@
               </w:rPr>
               <w:t>customer_id</w:t>
             </w:r>
+            <w:proofErr w:type="spellEnd"/>
           </w:p>
         </w:tc>
         <w:tc>
@@ -5151,6 +5373,7 @@
           <w:lang w:val="en-US"/>
         </w:rPr>
       </w:pPr>
+      <w:proofErr w:type="spellStart"/>
       <w:r>
         <w:rPr>
           <w:rFonts w:ascii="Arial" w:hAnsi="Arial" w:cs="Arial"/>
@@ -5161,9 +5384,9 @@
           <w:szCs w:val="22"/>
           <w:lang w:val="en-US"/>
         </w:rPr>
-        <w:lastRenderedPageBreak/>
         <w:t>EcoBikeTransaction</w:t>
       </w:r>
+      <w:proofErr w:type="spellEnd"/>
     </w:p>
     <w:tbl>
       <w:tblPr>
@@ -5477,6 +5700,7 @@
                 <w:lang w:val="en-US"/>
               </w:rPr>
             </w:pPr>
+            <w:proofErr w:type="spellStart"/>
             <w:r>
               <w:rPr>
                 <w:rFonts w:ascii="Courier New" w:hAnsi="Courier New" w:cs="Courier New"/>
@@ -5484,6 +5708,7 @@
               </w:rPr>
               <w:t>transaction_id</w:t>
             </w:r>
+            <w:proofErr w:type="spellEnd"/>
           </w:p>
         </w:tc>
         <w:tc>
@@ -5652,6 +5877,7 @@
                 <w:lang w:val="en-US"/>
               </w:rPr>
             </w:pPr>
+            <w:proofErr w:type="spellStart"/>
             <w:r>
               <w:rPr>
                 <w:rFonts w:ascii="Courier New" w:hAnsi="Courier New" w:cs="Courier New"/>
@@ -5659,6 +5885,7 @@
               </w:rPr>
               <w:t>transaction_amount</w:t>
             </w:r>
+            <w:proofErr w:type="spellEnd"/>
           </w:p>
         </w:tc>
         <w:tc>
@@ -5827,6 +6054,7 @@
                 <w:lang w:val="en-US"/>
               </w:rPr>
             </w:pPr>
+            <w:proofErr w:type="spellStart"/>
             <w:r>
               <w:rPr>
                 <w:rFonts w:ascii="Courier New" w:hAnsi="Courier New" w:cs="Courier New"/>
@@ -5834,6 +6062,7 @@
               </w:rPr>
               <w:t>transaction_time</w:t>
             </w:r>
+            <w:proofErr w:type="spellEnd"/>
           </w:p>
         </w:tc>
         <w:tc>
@@ -6002,6 +6231,7 @@
                 <w:lang w:val="en-US"/>
               </w:rPr>
             </w:pPr>
+            <w:proofErr w:type="spellStart"/>
             <w:r>
               <w:rPr>
                 <w:rFonts w:ascii="Courier New" w:hAnsi="Courier New" w:cs="Courier New"/>
@@ -6009,6 +6239,7 @@
               </w:rPr>
               <w:t>transaction_detail</w:t>
             </w:r>
+            <w:proofErr w:type="spellEnd"/>
           </w:p>
         </w:tc>
         <w:tc>
@@ -6029,12 +6260,21 @@
                 <w:lang w:val="en-US"/>
               </w:rPr>
             </w:pPr>
-            <w:r>
-              <w:rPr>
-                <w:rFonts w:ascii="Courier New" w:hAnsi="Courier New" w:cs="Courier New"/>
-                <w:lang w:val="en-US"/>
-              </w:rPr>
-              <w:t>varchar(256)</w:t>
+            <w:proofErr w:type="gramStart"/>
+            <w:r>
+              <w:rPr>
+                <w:rFonts w:ascii="Courier New" w:hAnsi="Courier New" w:cs="Courier New"/>
+                <w:lang w:val="en-US"/>
+              </w:rPr>
+              <w:t>varchar(</w:t>
+            </w:r>
+            <w:proofErr w:type="gramEnd"/>
+            <w:r>
+              <w:rPr>
+                <w:rFonts w:ascii="Courier New" w:hAnsi="Courier New" w:cs="Courier New"/>
+                <w:lang w:val="en-US"/>
+              </w:rPr>
+              <w:t>256)</w:t>
             </w:r>
           </w:p>
         </w:tc>
@@ -6177,6 +6417,7 @@
                 <w:lang w:val="en-US"/>
               </w:rPr>
             </w:pPr>
+            <w:proofErr w:type="spellStart"/>
             <w:r>
               <w:rPr>
                 <w:rFonts w:ascii="Courier New" w:hAnsi="Courier New" w:cs="Courier New"/>
@@ -6184,6 +6425,7 @@
               </w:rPr>
               <w:t>creditcard_number</w:t>
             </w:r>
+            <w:proofErr w:type="spellEnd"/>
           </w:p>
         </w:tc>
         <w:tc>
@@ -6478,6 +6720,7 @@
                 <w:rFonts w:ascii="Courier New" w:hAnsi="Courier New" w:cs="Courier New"/>
                 <w:lang w:val="en-US"/>
               </w:rPr>
+              <w:lastRenderedPageBreak/>
               <w:t>1</w:t>
             </w:r>
           </w:p>
@@ -6996,6 +7239,7 @@
                 <w:lang w:val="en-US"/>
               </w:rPr>
             </w:pPr>
+            <w:proofErr w:type="spellStart"/>
             <w:r>
               <w:rPr>
                 <w:rFonts w:ascii="Courier New" w:hAnsi="Courier New" w:cs="Courier New"/>
@@ -7003,6 +7247,7 @@
               </w:rPr>
               <w:t>rent_id</w:t>
             </w:r>
+            <w:proofErr w:type="spellEnd"/>
           </w:p>
         </w:tc>
         <w:tc>
@@ -7318,6 +7563,7 @@
                 <w:lang w:val="en-US"/>
               </w:rPr>
             </w:pPr>
+            <w:proofErr w:type="spellStart"/>
             <w:r>
               <w:rPr>
                 <w:rFonts w:ascii="Courier New" w:hAnsi="Courier New" w:cs="Courier New"/>
@@ -7325,6 +7571,7 @@
               </w:rPr>
               <w:t>invoice_id</w:t>
             </w:r>
+            <w:proofErr w:type="spellEnd"/>
           </w:p>
         </w:tc>
         <w:tc>
@@ -7449,6 +7696,7 @@
                 <w:lang w:val="en-US"/>
               </w:rPr>
             </w:pPr>
+            <w:proofErr w:type="spellStart"/>
             <w:r>
               <w:rPr>
                 <w:rFonts w:ascii="Courier New" w:hAnsi="Courier New" w:cs="Courier New"/>
@@ -7456,6 +7704,7 @@
               </w:rPr>
               <w:t>transaction_id</w:t>
             </w:r>
+            <w:proofErr w:type="spellEnd"/>
           </w:p>
         </w:tc>
         <w:tc>
@@ -7534,7 +7783,6 @@
                 <w:rFonts w:ascii="Courier New" w:hAnsi="Courier New" w:cs="Courier New"/>
                 <w:lang w:val="en-US"/>
               </w:rPr>
-              <w:lastRenderedPageBreak/>
               <w:t>3</w:t>
             </w:r>
           </w:p>
@@ -7583,6 +7831,7 @@
                 <w:lang w:val="en-US"/>
               </w:rPr>
             </w:pPr>
+            <w:proofErr w:type="spellStart"/>
             <w:r>
               <w:rPr>
                 <w:rFonts w:ascii="Courier New" w:hAnsi="Courier New" w:cs="Courier New"/>
@@ -7590,6 +7839,7 @@
               </w:rPr>
               <w:t>rent_id</w:t>
             </w:r>
+            <w:proofErr w:type="spellEnd"/>
           </w:p>
         </w:tc>
         <w:tc>
@@ -7703,6 +7953,7 @@
                 <w:lang w:val="en-US"/>
               </w:rPr>
             </w:pPr>
+            <w:proofErr w:type="spellStart"/>
             <w:r>
               <w:rPr>
                 <w:rFonts w:ascii="Courier New" w:hAnsi="Courier New" w:cs="Courier New"/>
@@ -7710,6 +7961,7 @@
               </w:rPr>
               <w:t>date_issued</w:t>
             </w:r>
+            <w:proofErr w:type="spellEnd"/>
           </w:p>
         </w:tc>
         <w:tc>

</xml_diff>